<commit_message>
pytest for unit test case
I had created and tested the unit test case with pytest. uploaded the result .png too
</commit_message>
<xml_diff>
--- a/To_do_page/eti_to_do_Item_unit_test_sprint2.docx
+++ b/To_do_page/eti_to_do_Item_unit_test_sprint2.docx
@@ -179,13 +179,8 @@
               <w:spacing w:line="240" w:lineRule="auto"/>
             </w:pPr>
             <w:r>
-              <w:t xml:space="preserve">To Test if owner is auto filled in by system when adding new </w:t>
-            </w:r>
-            <w:proofErr w:type="spellStart"/>
-            <w:r>
-              <w:t>To_do</w:t>
-            </w:r>
-            <w:proofErr w:type="spellEnd"/>
+              <w:t>To Test if owner is auto filled in by system when adding new To_do</w:t>
+            </w:r>
           </w:p>
         </w:tc>
         <w:tc>
@@ -246,6 +241,9 @@
             <w:pPr>
               <w:spacing w:line="240" w:lineRule="auto"/>
             </w:pPr>
+            <w:r>
+              <w:t xml:space="preserve">Failed </w:t>
+            </w:r>
           </w:p>
         </w:tc>
         <w:tc>
@@ -262,6 +260,9 @@
             <w:pPr>
               <w:spacing w:line="240" w:lineRule="auto"/>
             </w:pPr>
+            <w:r>
+              <w:t>Have not code</w:t>
+            </w:r>
           </w:p>
         </w:tc>
       </w:tr>
@@ -300,15 +301,7 @@
               <w:spacing w:line="240" w:lineRule="auto"/>
             </w:pPr>
             <w:r>
-              <w:t xml:space="preserve">To test if owner name of </w:t>
-            </w:r>
-            <w:proofErr w:type="spellStart"/>
-            <w:r>
-              <w:t>To_do</w:t>
-            </w:r>
-            <w:proofErr w:type="spellEnd"/>
-            <w:r>
-              <w:t xml:space="preserve"> item displayed matches the user that log in</w:t>
+              <w:t>To test if owner name of To_do item displayed matches the user that log in</w:t>
             </w:r>
           </w:p>
         </w:tc>
@@ -365,16 +358,8 @@
               <w:spacing w:line="240" w:lineRule="auto"/>
             </w:pPr>
             <w:r>
-              <w:t xml:space="preserve">Item: </w:t>
-            </w:r>
-            <w:r>
-              <w:t>To_do_test1</w:t>
-            </w:r>
-            <w:r>
-              <w:t xml:space="preserve"> </w:t>
-            </w:r>
-            <w:bookmarkStart w:id="0" w:name="_GoBack"/>
-            <w:bookmarkEnd w:id="0"/>
+              <w:t xml:space="preserve">Item: To_do_test1 </w:t>
+            </w:r>
           </w:p>
           <w:p>
             <w:pPr>
@@ -399,6 +384,9 @@
             <w:pPr>
               <w:spacing w:line="240" w:lineRule="auto"/>
             </w:pPr>
+            <w:r>
+              <w:t>Failed</w:t>
+            </w:r>
           </w:p>
         </w:tc>
         <w:tc>
@@ -415,6 +403,9 @@
             <w:pPr>
               <w:spacing w:line="240" w:lineRule="auto"/>
             </w:pPr>
+            <w:r>
+              <w:t>Have not code</w:t>
+            </w:r>
           </w:p>
         </w:tc>
       </w:tr>
@@ -488,13 +479,8 @@
               <w:spacing w:line="240" w:lineRule="auto"/>
             </w:pPr>
             <w:r>
-              <w:t xml:space="preserve">Name: </w:t>
-            </w:r>
-            <w:proofErr w:type="spellStart"/>
-            <w:r>
-              <w:t>to_do_test</w:t>
-            </w:r>
-            <w:proofErr w:type="spellEnd"/>
+              <w:t>Name: to_do_test</w:t>
+            </w:r>
           </w:p>
           <w:p>
             <w:pPr>
@@ -533,25 +519,15 @@
               <w:spacing w:line="240" w:lineRule="auto"/>
             </w:pPr>
             <w:r>
-              <w:t xml:space="preserve">Name: </w:t>
-            </w:r>
-            <w:proofErr w:type="spellStart"/>
-            <w:r>
-              <w:t>to_do_test</w:t>
-            </w:r>
-            <w:proofErr w:type="spellEnd"/>
-          </w:p>
-          <w:p>
-            <w:pPr>
-              <w:spacing w:line="240" w:lineRule="auto"/>
-            </w:pPr>
-            <w:proofErr w:type="spellStart"/>
-            <w:r>
-              <w:t>Timecreated</w:t>
-            </w:r>
-            <w:proofErr w:type="spellEnd"/>
-            <w:r>
-              <w:t>: date time</w:t>
+              <w:t>Name: to_do_test</w:t>
+            </w:r>
+          </w:p>
+          <w:p>
+            <w:pPr>
+              <w:spacing w:line="240" w:lineRule="auto"/>
+            </w:pPr>
+            <w:r>
+              <w:t>Timecreated: date time</w:t>
             </w:r>
           </w:p>
         </w:tc>
@@ -569,6 +545,9 @@
             <w:pPr>
               <w:spacing w:line="240" w:lineRule="auto"/>
             </w:pPr>
+            <w:r>
+              <w:t>Failed</w:t>
+            </w:r>
           </w:p>
         </w:tc>
         <w:tc>
@@ -585,6 +564,9 @@
             <w:pPr>
               <w:spacing w:line="240" w:lineRule="auto"/>
             </w:pPr>
+            <w:r>
+              <w:t>Have not code</w:t>
+            </w:r>
           </w:p>
         </w:tc>
       </w:tr>
@@ -603,6 +585,9 @@
             <w:pPr>
               <w:spacing w:line="240" w:lineRule="auto"/>
             </w:pPr>
+            <w:r>
+              <w:t>4.1.3</w:t>
+            </w:r>
           </w:p>
         </w:tc>
         <w:tc>
@@ -619,6 +604,9 @@
             <w:pPr>
               <w:spacing w:line="240" w:lineRule="auto"/>
             </w:pPr>
+            <w:r>
+              <w:t>To test if To_do item can be created with null input in item name</w:t>
+            </w:r>
           </w:p>
         </w:tc>
         <w:tc>
@@ -635,6 +623,33 @@
             <w:pPr>
               <w:spacing w:line="240" w:lineRule="auto"/>
             </w:pPr>
+            <w:r>
+              <w:t xml:space="preserve">owner: </w:t>
+            </w:r>
+            <w:hyperlink r:id="rId7" w:history="1">
+              <w:r>
+                <w:rPr>
+                  <w:rStyle w:val="Hyperlink"/>
+                </w:rPr>
+                <w:t>marcus@abc.com</w:t>
+              </w:r>
+            </w:hyperlink>
+          </w:p>
+          <w:p>
+            <w:pPr>
+              <w:spacing w:line="240" w:lineRule="auto"/>
+            </w:pPr>
+            <w:r>
+              <w:t xml:space="preserve">Name: </w:t>
+            </w:r>
+            <w:r>
+              <w:t>“ ”</w:t>
+            </w:r>
+          </w:p>
+          <w:p>
+            <w:pPr>
+              <w:spacing w:line="240" w:lineRule="auto"/>
+            </w:pPr>
           </w:p>
         </w:tc>
         <w:tc>
@@ -651,6 +666,9 @@
             <w:pPr>
               <w:spacing w:line="240" w:lineRule="auto"/>
             </w:pPr>
+            <w:r>
+              <w:t>Item not created</w:t>
+            </w:r>
           </w:p>
         </w:tc>
         <w:tc>
@@ -667,6 +685,9 @@
             <w:pPr>
               <w:spacing w:line="240" w:lineRule="auto"/>
             </w:pPr>
+            <w:r>
+              <w:t xml:space="preserve">Passed </w:t>
+            </w:r>
           </w:p>
         </w:tc>
         <w:tc>
@@ -683,12 +704,77 @@
             <w:pPr>
               <w:spacing w:line="240" w:lineRule="auto"/>
             </w:pPr>
+            <w:r>
+              <w:t>Similar test as sprint 1, such that no additional item is created</w:t>
+            </w:r>
+            <w:bookmarkStart w:id="0" w:name="_GoBack"/>
+            <w:bookmarkEnd w:id="0"/>
           </w:p>
         </w:tc>
       </w:tr>
     </w:tbl>
     <w:p/>
-    <w:p/>
+    <w:p>
+      <w:r>
+        <w:rPr>
+          <w:noProof/>
+        </w:rPr>
+        <w:drawing>
+          <wp:anchor distT="0" distB="0" distL="114300" distR="114300" simplePos="0" relativeHeight="251659264" behindDoc="0" locked="0" layoutInCell="1" allowOverlap="1" wp14:anchorId="6FAD03CF" wp14:editId="5B7811C3">
+            <wp:simplePos x="0" y="0"/>
+            <wp:positionH relativeFrom="column">
+              <wp:posOffset>0</wp:posOffset>
+            </wp:positionH>
+            <wp:positionV relativeFrom="paragraph">
+              <wp:posOffset>283210</wp:posOffset>
+            </wp:positionV>
+            <wp:extent cx="5731510" cy="1611630"/>
+            <wp:effectExtent l="0" t="0" r="2540" b="7620"/>
+            <wp:wrapTight wrapText="bothSides">
+              <wp:wrapPolygon edited="0">
+                <wp:start x="0" y="0"/>
+                <wp:lineTo x="0" y="21447"/>
+                <wp:lineTo x="21538" y="21447"/>
+                <wp:lineTo x="21538" y="0"/>
+                <wp:lineTo x="0" y="0"/>
+              </wp:wrapPolygon>
+            </wp:wrapTight>
+            <wp:docPr id="1" name="Picture 1"/>
+            <wp:cNvGraphicFramePr>
+              <a:graphicFrameLocks xmlns:a="http://schemas.openxmlformats.org/drawingml/2006/main" noChangeAspect="1"/>
+            </wp:cNvGraphicFramePr>
+            <a:graphic xmlns:a="http://schemas.openxmlformats.org/drawingml/2006/main">
+              <a:graphicData uri="http://schemas.openxmlformats.org/drawingml/2006/picture">
+                <pic:pic xmlns:pic="http://schemas.openxmlformats.org/drawingml/2006/picture">
+                  <pic:nvPicPr>
+                    <pic:cNvPr id="1" name=""/>
+                    <pic:cNvPicPr/>
+                  </pic:nvPicPr>
+                  <pic:blipFill>
+                    <a:blip r:embed="rId8"/>
+                    <a:stretch>
+                      <a:fillRect/>
+                    </a:stretch>
+                  </pic:blipFill>
+                  <pic:spPr>
+                    <a:xfrm>
+                      <a:off x="0" y="0"/>
+                      <a:ext cx="5731510" cy="1611630"/>
+                    </a:xfrm>
+                    <a:prstGeom prst="rect">
+                      <a:avLst/>
+                    </a:prstGeom>
+                  </pic:spPr>
+                </pic:pic>
+              </a:graphicData>
+            </a:graphic>
+          </wp:anchor>
+        </w:drawing>
+      </w:r>
+      <w:r>
+        <w:t>before coding sprint 2:</w:t>
+      </w:r>
+    </w:p>
     <w:sectPr>
       <w:pgSz w:w="11906" w:h="16838"/>
       <w:pgMar w:top="1440" w:right="1440" w:bottom="1440" w:left="1440" w:header="708" w:footer="708" w:gutter="0"/>

</xml_diff>

<commit_message>
unit test pytest for todopage
I had complete the pytest for unit test case
</commit_message>
<xml_diff>
--- a/To_do_page/eti_to_do_Item_unit_test_sprint2.docx
+++ b/To_do_page/eti_to_do_Item_unit_test_sprint2.docx
@@ -179,7 +179,20 @@
               <w:spacing w:line="240" w:lineRule="auto"/>
             </w:pPr>
             <w:r>
-              <w:t>To test if owner name of To_do item displayed matches the user that log in</w:t>
+              <w:t xml:space="preserve">To test if owner name of </w:t>
+            </w:r>
+            <w:proofErr w:type="spellStart"/>
+            <w:proofErr w:type="gramStart"/>
+            <w:r>
+              <w:t>To</w:t>
+            </w:r>
+            <w:proofErr w:type="gramEnd"/>
+            <w:r>
+              <w:t>_do</w:t>
+            </w:r>
+            <w:proofErr w:type="spellEnd"/>
+            <w:r>
+              <w:t xml:space="preserve"> item displayed matches the user that log in</w:t>
             </w:r>
           </w:p>
         </w:tc>
@@ -322,8 +335,18 @@
               <w:spacing w:line="240" w:lineRule="auto"/>
             </w:pPr>
             <w:r>
-              <w:t>To Test if owner is auto filled in by system when adding new To_do</w:t>
-            </w:r>
+              <w:t xml:space="preserve">To Test if owner is auto filled in by system when adding new </w:t>
+            </w:r>
+            <w:proofErr w:type="spellStart"/>
+            <w:proofErr w:type="gramStart"/>
+            <w:r>
+              <w:t>To</w:t>
+            </w:r>
+            <w:proofErr w:type="gramEnd"/>
+            <w:r>
+              <w:t>_do</w:t>
+            </w:r>
+            <w:proofErr w:type="spellEnd"/>
           </w:p>
         </w:tc>
         <w:tc>
@@ -528,8 +551,6 @@
             <w:r>
               <w:t>Newly added</w:t>
             </w:r>
-            <w:bookmarkStart w:id="0" w:name="_GoBack"/>
-            <w:bookmarkEnd w:id="0"/>
           </w:p>
         </w:tc>
       </w:tr>
@@ -568,7 +589,20 @@
               <w:spacing w:line="240" w:lineRule="auto"/>
             </w:pPr>
             <w:r>
-              <w:t>To test if To_do item can be created with null input in item name</w:t>
+              <w:t xml:space="preserve">To test if </w:t>
+            </w:r>
+            <w:proofErr w:type="spellStart"/>
+            <w:proofErr w:type="gramStart"/>
+            <w:r>
+              <w:t>To</w:t>
+            </w:r>
+            <w:proofErr w:type="gramEnd"/>
+            <w:r>
+              <w:t>_do</w:t>
+            </w:r>
+            <w:proofErr w:type="spellEnd"/>
+            <w:r>
+              <w:t xml:space="preserve"> item can be created with null input in item name</w:t>
             </w:r>
           </w:p>
         </w:tc>
@@ -603,8 +637,13 @@
               <w:spacing w:line="240" w:lineRule="auto"/>
             </w:pPr>
             <w:r>
-              <w:t>Name: “ ”</w:t>
-            </w:r>
+              <w:t xml:space="preserve">Name: </w:t>
+            </w:r>
+            <w:proofErr w:type="gramStart"/>
+            <w:r>
+              <w:t>“ ”</w:t>
+            </w:r>
+            <w:proofErr w:type="gramEnd"/>
           </w:p>
           <w:p>
             <w:pPr>
@@ -740,8 +779,13 @@
               <w:spacing w:line="240" w:lineRule="auto"/>
             </w:pPr>
             <w:r>
-              <w:t>Name: to_do_test</w:t>
-            </w:r>
+              <w:t xml:space="preserve">Name: </w:t>
+            </w:r>
+            <w:proofErr w:type="spellStart"/>
+            <w:r>
+              <w:t>to_do_test</w:t>
+            </w:r>
+            <w:proofErr w:type="spellEnd"/>
           </w:p>
           <w:p>
             <w:pPr>
@@ -780,15 +824,25 @@
               <w:spacing w:line="240" w:lineRule="auto"/>
             </w:pPr>
             <w:r>
-              <w:t>Name: to_do_test</w:t>
-            </w:r>
-          </w:p>
-          <w:p>
-            <w:pPr>
-              <w:spacing w:line="240" w:lineRule="auto"/>
-            </w:pPr>
-            <w:r>
-              <w:t>Timecreated: date time</w:t>
+              <w:t xml:space="preserve">Name: </w:t>
+            </w:r>
+            <w:proofErr w:type="spellStart"/>
+            <w:r>
+              <w:t>to_do_test</w:t>
+            </w:r>
+            <w:proofErr w:type="spellEnd"/>
+          </w:p>
+          <w:p>
+            <w:pPr>
+              <w:spacing w:line="240" w:lineRule="auto"/>
+            </w:pPr>
+            <w:proofErr w:type="spellStart"/>
+            <w:r>
+              <w:t>Timecreated</w:t>
+            </w:r>
+            <w:proofErr w:type="spellEnd"/>
+            <w:r>
+              <w:t>: date time</w:t>
             </w:r>
           </w:p>
         </w:tc>
@@ -892,6 +946,954 @@
       </w:r>
       <w:r>
         <w:t>before coding sprint 2:</w:t>
+      </w:r>
+    </w:p>
+    <w:p/>
+    <w:p/>
+    <w:p/>
+    <w:p/>
+    <w:p/>
+    <w:p/>
+    <w:p>
+      <w:r>
+        <w:lastRenderedPageBreak/>
+        <w:t>Description: Unit test case for To-Do Page.</w:t>
+      </w:r>
+    </w:p>
+    <w:tbl>
+      <w:tblPr>
+        <w:tblStyle w:val="TableGrid"/>
+        <w:tblW w:w="0" w:type="auto"/>
+        <w:tblInd w:w="0" w:type="dxa"/>
+        <w:tblLook w:val="04A0" w:firstRow="1" w:lastRow="0" w:firstColumn="1" w:lastColumn="0" w:noHBand="0" w:noVBand="1"/>
+      </w:tblPr>
+      <w:tblGrid>
+        <w:gridCol w:w="988"/>
+        <w:gridCol w:w="1984"/>
+        <w:gridCol w:w="1843"/>
+        <w:gridCol w:w="1843"/>
+        <w:gridCol w:w="991"/>
+        <w:gridCol w:w="1367"/>
+      </w:tblGrid>
+      <w:tr>
+        <w:tc>
+          <w:tcPr>
+            <w:tcW w:w="988" w:type="dxa"/>
+            <w:tcBorders>
+              <w:top w:val="single" w:sz="4" w:space="0" w:color="auto"/>
+              <w:left w:val="single" w:sz="4" w:space="0" w:color="auto"/>
+              <w:bottom w:val="single" w:sz="4" w:space="0" w:color="auto"/>
+              <w:right w:val="single" w:sz="4" w:space="0" w:color="auto"/>
+            </w:tcBorders>
+            <w:hideMark/>
+          </w:tcPr>
+          <w:p>
+            <w:pPr>
+              <w:spacing w:line="240" w:lineRule="auto"/>
+            </w:pPr>
+            <w:r>
+              <w:t>Test case</w:t>
+            </w:r>
+          </w:p>
+        </w:tc>
+        <w:tc>
+          <w:tcPr>
+            <w:tcW w:w="1984" w:type="dxa"/>
+            <w:tcBorders>
+              <w:top w:val="single" w:sz="4" w:space="0" w:color="auto"/>
+              <w:left w:val="single" w:sz="4" w:space="0" w:color="auto"/>
+              <w:bottom w:val="single" w:sz="4" w:space="0" w:color="auto"/>
+              <w:right w:val="single" w:sz="4" w:space="0" w:color="auto"/>
+            </w:tcBorders>
+            <w:hideMark/>
+          </w:tcPr>
+          <w:p>
+            <w:pPr>
+              <w:spacing w:line="240" w:lineRule="auto"/>
+            </w:pPr>
+            <w:r>
+              <w:t>Description</w:t>
+            </w:r>
+          </w:p>
+        </w:tc>
+        <w:tc>
+          <w:tcPr>
+            <w:tcW w:w="1843" w:type="dxa"/>
+            <w:tcBorders>
+              <w:top w:val="single" w:sz="4" w:space="0" w:color="auto"/>
+              <w:left w:val="single" w:sz="4" w:space="0" w:color="auto"/>
+              <w:bottom w:val="single" w:sz="4" w:space="0" w:color="auto"/>
+              <w:right w:val="single" w:sz="4" w:space="0" w:color="auto"/>
+            </w:tcBorders>
+            <w:hideMark/>
+          </w:tcPr>
+          <w:p>
+            <w:pPr>
+              <w:spacing w:line="240" w:lineRule="auto"/>
+            </w:pPr>
+            <w:r>
+              <w:t>Test value</w:t>
+            </w:r>
+          </w:p>
+        </w:tc>
+        <w:tc>
+          <w:tcPr>
+            <w:tcW w:w="1843" w:type="dxa"/>
+            <w:tcBorders>
+              <w:top w:val="single" w:sz="4" w:space="0" w:color="auto"/>
+              <w:left w:val="single" w:sz="4" w:space="0" w:color="auto"/>
+              <w:bottom w:val="single" w:sz="4" w:space="0" w:color="auto"/>
+              <w:right w:val="single" w:sz="4" w:space="0" w:color="auto"/>
+            </w:tcBorders>
+            <w:hideMark/>
+          </w:tcPr>
+          <w:p>
+            <w:pPr>
+              <w:spacing w:line="240" w:lineRule="auto"/>
+            </w:pPr>
+            <w:r>
+              <w:t>Expected result</w:t>
+            </w:r>
+          </w:p>
+        </w:tc>
+        <w:tc>
+          <w:tcPr>
+            <w:tcW w:w="991" w:type="dxa"/>
+            <w:tcBorders>
+              <w:top w:val="single" w:sz="4" w:space="0" w:color="auto"/>
+              <w:left w:val="single" w:sz="4" w:space="0" w:color="auto"/>
+              <w:bottom w:val="single" w:sz="4" w:space="0" w:color="auto"/>
+              <w:right w:val="single" w:sz="4" w:space="0" w:color="auto"/>
+            </w:tcBorders>
+            <w:hideMark/>
+          </w:tcPr>
+          <w:p>
+            <w:pPr>
+              <w:spacing w:line="240" w:lineRule="auto"/>
+            </w:pPr>
+            <w:r>
+              <w:t>Test result</w:t>
+            </w:r>
+          </w:p>
+        </w:tc>
+        <w:tc>
+          <w:tcPr>
+            <w:tcW w:w="1367" w:type="dxa"/>
+            <w:tcBorders>
+              <w:top w:val="single" w:sz="4" w:space="0" w:color="auto"/>
+              <w:left w:val="single" w:sz="4" w:space="0" w:color="auto"/>
+              <w:bottom w:val="single" w:sz="4" w:space="0" w:color="auto"/>
+              <w:right w:val="single" w:sz="4" w:space="0" w:color="auto"/>
+            </w:tcBorders>
+            <w:hideMark/>
+          </w:tcPr>
+          <w:p>
+            <w:pPr>
+              <w:spacing w:line="240" w:lineRule="auto"/>
+            </w:pPr>
+            <w:r>
+              <w:t>Remarks</w:t>
+            </w:r>
+          </w:p>
+        </w:tc>
+      </w:tr>
+      <w:tr>
+        <w:tc>
+          <w:tcPr>
+            <w:tcW w:w="988" w:type="dxa"/>
+            <w:tcBorders>
+              <w:top w:val="single" w:sz="4" w:space="0" w:color="auto"/>
+              <w:left w:val="single" w:sz="4" w:space="0" w:color="auto"/>
+              <w:bottom w:val="single" w:sz="4" w:space="0" w:color="auto"/>
+              <w:right w:val="single" w:sz="4" w:space="0" w:color="auto"/>
+            </w:tcBorders>
+          </w:tcPr>
+          <w:p>
+            <w:pPr>
+              <w:spacing w:line="240" w:lineRule="auto"/>
+            </w:pPr>
+            <w:r>
+              <w:t>4.1.0</w:t>
+            </w:r>
+          </w:p>
+        </w:tc>
+        <w:tc>
+          <w:tcPr>
+            <w:tcW w:w="1984" w:type="dxa"/>
+            <w:tcBorders>
+              <w:top w:val="single" w:sz="4" w:space="0" w:color="auto"/>
+              <w:left w:val="single" w:sz="4" w:space="0" w:color="auto"/>
+              <w:bottom w:val="single" w:sz="4" w:space="0" w:color="auto"/>
+              <w:right w:val="single" w:sz="4" w:space="0" w:color="auto"/>
+            </w:tcBorders>
+          </w:tcPr>
+          <w:p>
+            <w:pPr>
+              <w:spacing w:line="240" w:lineRule="auto"/>
+            </w:pPr>
+            <w:r>
+              <w:t xml:space="preserve">To test if owner name of </w:t>
+            </w:r>
+            <w:proofErr w:type="spellStart"/>
+            <w:proofErr w:type="gramStart"/>
+            <w:r>
+              <w:t>To</w:t>
+            </w:r>
+            <w:proofErr w:type="gramEnd"/>
+            <w:r>
+              <w:t>_do</w:t>
+            </w:r>
+            <w:proofErr w:type="spellEnd"/>
+            <w:r>
+              <w:t xml:space="preserve"> item displayed matches the user that log in</w:t>
+            </w:r>
+          </w:p>
+        </w:tc>
+        <w:tc>
+          <w:tcPr>
+            <w:tcW w:w="1843" w:type="dxa"/>
+            <w:tcBorders>
+              <w:top w:val="single" w:sz="4" w:space="0" w:color="auto"/>
+              <w:left w:val="single" w:sz="4" w:space="0" w:color="auto"/>
+              <w:bottom w:val="single" w:sz="4" w:space="0" w:color="auto"/>
+              <w:right w:val="single" w:sz="4" w:space="0" w:color="auto"/>
+            </w:tcBorders>
+          </w:tcPr>
+          <w:p>
+            <w:pPr>
+              <w:spacing w:line="240" w:lineRule="auto"/>
+            </w:pPr>
+            <w:r>
+              <w:t xml:space="preserve">User: </w:t>
+            </w:r>
+            <w:r>
+              <w:t>marcus@abc.com</w:t>
+            </w:r>
+          </w:p>
+        </w:tc>
+        <w:tc>
+          <w:tcPr>
+            <w:tcW w:w="1843" w:type="dxa"/>
+            <w:tcBorders>
+              <w:top w:val="single" w:sz="4" w:space="0" w:color="auto"/>
+              <w:left w:val="single" w:sz="4" w:space="0" w:color="auto"/>
+              <w:bottom w:val="single" w:sz="4" w:space="0" w:color="auto"/>
+              <w:right w:val="single" w:sz="4" w:space="0" w:color="auto"/>
+            </w:tcBorders>
+          </w:tcPr>
+          <w:p>
+            <w:pPr>
+              <w:spacing w:line="240" w:lineRule="auto"/>
+            </w:pPr>
+            <w:r>
+              <w:t xml:space="preserve">Owner: </w:t>
+            </w:r>
+            <w:hyperlink r:id="rId9" w:history="1">
+              <w:r>
+                <w:rPr>
+                  <w:rStyle w:val="Hyperlink"/>
+                </w:rPr>
+                <w:t>marcus@abc.com</w:t>
+              </w:r>
+            </w:hyperlink>
+          </w:p>
+          <w:p>
+            <w:pPr>
+              <w:spacing w:line="240" w:lineRule="auto"/>
+            </w:pPr>
+            <w:r>
+              <w:t xml:space="preserve">Item: To_do_test1 </w:t>
+            </w:r>
+          </w:p>
+          <w:p>
+            <w:pPr>
+              <w:spacing w:line="240" w:lineRule="auto"/>
+            </w:pPr>
+            <w:r>
+              <w:t>To_do_test2</w:t>
+            </w:r>
+          </w:p>
+        </w:tc>
+        <w:tc>
+          <w:tcPr>
+            <w:tcW w:w="991" w:type="dxa"/>
+            <w:tcBorders>
+              <w:top w:val="single" w:sz="4" w:space="0" w:color="auto"/>
+              <w:left w:val="single" w:sz="4" w:space="0" w:color="auto"/>
+              <w:bottom w:val="single" w:sz="4" w:space="0" w:color="auto"/>
+              <w:right w:val="single" w:sz="4" w:space="0" w:color="auto"/>
+            </w:tcBorders>
+          </w:tcPr>
+          <w:p>
+            <w:pPr>
+              <w:spacing w:line="240" w:lineRule="auto"/>
+            </w:pPr>
+            <w:r>
+              <w:t>Passed</w:t>
+            </w:r>
+          </w:p>
+        </w:tc>
+        <w:tc>
+          <w:tcPr>
+            <w:tcW w:w="1367" w:type="dxa"/>
+            <w:tcBorders>
+              <w:top w:val="single" w:sz="4" w:space="0" w:color="auto"/>
+              <w:left w:val="single" w:sz="4" w:space="0" w:color="auto"/>
+              <w:bottom w:val="single" w:sz="4" w:space="0" w:color="auto"/>
+              <w:right w:val="single" w:sz="4" w:space="0" w:color="auto"/>
+            </w:tcBorders>
+          </w:tcPr>
+          <w:p>
+            <w:pPr>
+              <w:spacing w:line="240" w:lineRule="auto"/>
+            </w:pPr>
+          </w:p>
+        </w:tc>
+      </w:tr>
+      <w:tr>
+        <w:tc>
+          <w:tcPr>
+            <w:tcW w:w="988" w:type="dxa"/>
+            <w:tcBorders>
+              <w:top w:val="single" w:sz="4" w:space="0" w:color="auto"/>
+              <w:left w:val="single" w:sz="4" w:space="0" w:color="auto"/>
+              <w:bottom w:val="single" w:sz="4" w:space="0" w:color="auto"/>
+              <w:right w:val="single" w:sz="4" w:space="0" w:color="auto"/>
+            </w:tcBorders>
+          </w:tcPr>
+          <w:p>
+            <w:pPr>
+              <w:spacing w:line="240" w:lineRule="auto"/>
+            </w:pPr>
+            <w:r>
+              <w:t>4.1.1</w:t>
+            </w:r>
+          </w:p>
+        </w:tc>
+        <w:tc>
+          <w:tcPr>
+            <w:tcW w:w="1984" w:type="dxa"/>
+            <w:tcBorders>
+              <w:top w:val="single" w:sz="4" w:space="0" w:color="auto"/>
+              <w:left w:val="single" w:sz="4" w:space="0" w:color="auto"/>
+              <w:bottom w:val="single" w:sz="4" w:space="0" w:color="auto"/>
+              <w:right w:val="single" w:sz="4" w:space="0" w:color="auto"/>
+            </w:tcBorders>
+          </w:tcPr>
+          <w:p>
+            <w:pPr>
+              <w:spacing w:line="240" w:lineRule="auto"/>
+            </w:pPr>
+            <w:r>
+              <w:t>To Test if owner is auto</w:t>
+            </w:r>
+            <w:bookmarkStart w:id="0" w:name="_GoBack"/>
+            <w:bookmarkEnd w:id="0"/>
+            <w:r>
+              <w:t xml:space="preserve"> filled in by system when adding new </w:t>
+            </w:r>
+            <w:proofErr w:type="spellStart"/>
+            <w:proofErr w:type="gramStart"/>
+            <w:r>
+              <w:t>To</w:t>
+            </w:r>
+            <w:proofErr w:type="gramEnd"/>
+            <w:r>
+              <w:t>_do</w:t>
+            </w:r>
+            <w:proofErr w:type="spellEnd"/>
+          </w:p>
+        </w:tc>
+        <w:tc>
+          <w:tcPr>
+            <w:tcW w:w="1843" w:type="dxa"/>
+            <w:tcBorders>
+              <w:top w:val="single" w:sz="4" w:space="0" w:color="auto"/>
+              <w:left w:val="single" w:sz="4" w:space="0" w:color="auto"/>
+              <w:bottom w:val="single" w:sz="4" w:space="0" w:color="auto"/>
+              <w:right w:val="single" w:sz="4" w:space="0" w:color="auto"/>
+            </w:tcBorders>
+          </w:tcPr>
+          <w:p>
+            <w:pPr>
+              <w:spacing w:line="240" w:lineRule="auto"/>
+            </w:pPr>
+            <w:r>
+              <w:t xml:space="preserve">User: </w:t>
+            </w:r>
+            <w:r>
+              <w:t>marcus@abc.com</w:t>
+            </w:r>
+          </w:p>
+        </w:tc>
+        <w:tc>
+          <w:tcPr>
+            <w:tcW w:w="1843" w:type="dxa"/>
+            <w:tcBorders>
+              <w:top w:val="single" w:sz="4" w:space="0" w:color="auto"/>
+              <w:left w:val="single" w:sz="4" w:space="0" w:color="auto"/>
+              <w:bottom w:val="single" w:sz="4" w:space="0" w:color="auto"/>
+              <w:right w:val="single" w:sz="4" w:space="0" w:color="auto"/>
+            </w:tcBorders>
+          </w:tcPr>
+          <w:p>
+            <w:pPr>
+              <w:spacing w:line="240" w:lineRule="auto"/>
+            </w:pPr>
+            <w:r>
+              <w:t xml:space="preserve">Owner: </w:t>
+            </w:r>
+            <w:r>
+              <w:t>marcus@abc.com</w:t>
+            </w:r>
+          </w:p>
+        </w:tc>
+        <w:tc>
+          <w:tcPr>
+            <w:tcW w:w="991" w:type="dxa"/>
+            <w:tcBorders>
+              <w:top w:val="single" w:sz="4" w:space="0" w:color="auto"/>
+              <w:left w:val="single" w:sz="4" w:space="0" w:color="auto"/>
+              <w:bottom w:val="single" w:sz="4" w:space="0" w:color="auto"/>
+              <w:right w:val="single" w:sz="4" w:space="0" w:color="auto"/>
+            </w:tcBorders>
+          </w:tcPr>
+          <w:p>
+            <w:pPr>
+              <w:spacing w:line="240" w:lineRule="auto"/>
+            </w:pPr>
+            <w:r>
+              <w:t xml:space="preserve">Passed </w:t>
+            </w:r>
+          </w:p>
+        </w:tc>
+        <w:tc>
+          <w:tcPr>
+            <w:tcW w:w="1367" w:type="dxa"/>
+            <w:tcBorders>
+              <w:top w:val="single" w:sz="4" w:space="0" w:color="auto"/>
+              <w:left w:val="single" w:sz="4" w:space="0" w:color="auto"/>
+              <w:bottom w:val="single" w:sz="4" w:space="0" w:color="auto"/>
+              <w:right w:val="single" w:sz="4" w:space="0" w:color="auto"/>
+            </w:tcBorders>
+          </w:tcPr>
+          <w:p>
+            <w:pPr>
+              <w:spacing w:line="240" w:lineRule="auto"/>
+            </w:pPr>
+          </w:p>
+        </w:tc>
+      </w:tr>
+      <w:tr>
+        <w:tc>
+          <w:tcPr>
+            <w:tcW w:w="988" w:type="dxa"/>
+            <w:tcBorders>
+              <w:top w:val="single" w:sz="4" w:space="0" w:color="auto"/>
+              <w:left w:val="single" w:sz="4" w:space="0" w:color="auto"/>
+              <w:bottom w:val="single" w:sz="4" w:space="0" w:color="auto"/>
+              <w:right w:val="single" w:sz="4" w:space="0" w:color="auto"/>
+            </w:tcBorders>
+          </w:tcPr>
+          <w:p>
+            <w:pPr>
+              <w:spacing w:line="240" w:lineRule="auto"/>
+            </w:pPr>
+            <w:r>
+              <w:t>4.1.2</w:t>
+            </w:r>
+          </w:p>
+        </w:tc>
+        <w:tc>
+          <w:tcPr>
+            <w:tcW w:w="1984" w:type="dxa"/>
+            <w:tcBorders>
+              <w:top w:val="single" w:sz="4" w:space="0" w:color="auto"/>
+              <w:left w:val="single" w:sz="4" w:space="0" w:color="auto"/>
+              <w:bottom w:val="single" w:sz="4" w:space="0" w:color="auto"/>
+              <w:right w:val="single" w:sz="4" w:space="0" w:color="auto"/>
+            </w:tcBorders>
+          </w:tcPr>
+          <w:p>
+            <w:pPr>
+              <w:spacing w:line="240" w:lineRule="auto"/>
+            </w:pPr>
+            <w:r>
+              <w:t>To test if owner name is able to change in add new item</w:t>
+            </w:r>
+          </w:p>
+        </w:tc>
+        <w:tc>
+          <w:tcPr>
+            <w:tcW w:w="1843" w:type="dxa"/>
+            <w:tcBorders>
+              <w:top w:val="single" w:sz="4" w:space="0" w:color="auto"/>
+              <w:left w:val="single" w:sz="4" w:space="0" w:color="auto"/>
+              <w:bottom w:val="single" w:sz="4" w:space="0" w:color="auto"/>
+              <w:right w:val="single" w:sz="4" w:space="0" w:color="auto"/>
+            </w:tcBorders>
+          </w:tcPr>
+          <w:p>
+            <w:pPr>
+              <w:spacing w:line="240" w:lineRule="auto"/>
+            </w:pPr>
+            <w:r>
+              <w:t>User: testuser1</w:t>
+            </w:r>
+          </w:p>
+        </w:tc>
+        <w:tc>
+          <w:tcPr>
+            <w:tcW w:w="1843" w:type="dxa"/>
+            <w:tcBorders>
+              <w:top w:val="single" w:sz="4" w:space="0" w:color="auto"/>
+              <w:left w:val="single" w:sz="4" w:space="0" w:color="auto"/>
+              <w:bottom w:val="single" w:sz="4" w:space="0" w:color="auto"/>
+              <w:right w:val="single" w:sz="4" w:space="0" w:color="auto"/>
+            </w:tcBorders>
+          </w:tcPr>
+          <w:p>
+            <w:pPr>
+              <w:spacing w:line="240" w:lineRule="auto"/>
+            </w:pPr>
+            <w:r>
+              <w:t xml:space="preserve">Owner: </w:t>
+            </w:r>
+            <w:r>
+              <w:t>marcus@abc.com</w:t>
+            </w:r>
+          </w:p>
+        </w:tc>
+        <w:tc>
+          <w:tcPr>
+            <w:tcW w:w="991" w:type="dxa"/>
+            <w:tcBorders>
+              <w:top w:val="single" w:sz="4" w:space="0" w:color="auto"/>
+              <w:left w:val="single" w:sz="4" w:space="0" w:color="auto"/>
+              <w:bottom w:val="single" w:sz="4" w:space="0" w:color="auto"/>
+              <w:right w:val="single" w:sz="4" w:space="0" w:color="auto"/>
+            </w:tcBorders>
+          </w:tcPr>
+          <w:p>
+            <w:pPr>
+              <w:spacing w:line="240" w:lineRule="auto"/>
+            </w:pPr>
+            <w:r>
+              <w:t>Passed</w:t>
+            </w:r>
+          </w:p>
+          <w:p>
+            <w:pPr>
+              <w:spacing w:line="240" w:lineRule="auto"/>
+            </w:pPr>
+            <w:r>
+              <w:t xml:space="preserve"> </w:t>
+            </w:r>
+          </w:p>
+        </w:tc>
+        <w:tc>
+          <w:tcPr>
+            <w:tcW w:w="1367" w:type="dxa"/>
+            <w:tcBorders>
+              <w:top w:val="single" w:sz="4" w:space="0" w:color="auto"/>
+              <w:left w:val="single" w:sz="4" w:space="0" w:color="auto"/>
+              <w:bottom w:val="single" w:sz="4" w:space="0" w:color="auto"/>
+              <w:right w:val="single" w:sz="4" w:space="0" w:color="auto"/>
+            </w:tcBorders>
+          </w:tcPr>
+          <w:p>
+            <w:pPr>
+              <w:spacing w:line="240" w:lineRule="auto"/>
+            </w:pPr>
+          </w:p>
+        </w:tc>
+      </w:tr>
+      <w:tr>
+        <w:tc>
+          <w:tcPr>
+            <w:tcW w:w="988" w:type="dxa"/>
+            <w:tcBorders>
+              <w:top w:val="single" w:sz="4" w:space="0" w:color="auto"/>
+              <w:left w:val="single" w:sz="4" w:space="0" w:color="auto"/>
+              <w:bottom w:val="single" w:sz="4" w:space="0" w:color="auto"/>
+              <w:right w:val="single" w:sz="4" w:space="0" w:color="auto"/>
+            </w:tcBorders>
+          </w:tcPr>
+          <w:p>
+            <w:pPr>
+              <w:spacing w:line="240" w:lineRule="auto"/>
+            </w:pPr>
+            <w:r>
+              <w:t>4.1.3</w:t>
+            </w:r>
+          </w:p>
+        </w:tc>
+        <w:tc>
+          <w:tcPr>
+            <w:tcW w:w="1984" w:type="dxa"/>
+            <w:tcBorders>
+              <w:top w:val="single" w:sz="4" w:space="0" w:color="auto"/>
+              <w:left w:val="single" w:sz="4" w:space="0" w:color="auto"/>
+              <w:bottom w:val="single" w:sz="4" w:space="0" w:color="auto"/>
+              <w:right w:val="single" w:sz="4" w:space="0" w:color="auto"/>
+            </w:tcBorders>
+          </w:tcPr>
+          <w:p>
+            <w:pPr>
+              <w:spacing w:line="240" w:lineRule="auto"/>
+            </w:pPr>
+            <w:r>
+              <w:t xml:space="preserve">To test if </w:t>
+            </w:r>
+            <w:proofErr w:type="spellStart"/>
+            <w:proofErr w:type="gramStart"/>
+            <w:r>
+              <w:t>To</w:t>
+            </w:r>
+            <w:proofErr w:type="gramEnd"/>
+            <w:r>
+              <w:t>_do</w:t>
+            </w:r>
+            <w:proofErr w:type="spellEnd"/>
+            <w:r>
+              <w:t xml:space="preserve"> item can be created with null input in item name</w:t>
+            </w:r>
+          </w:p>
+        </w:tc>
+        <w:tc>
+          <w:tcPr>
+            <w:tcW w:w="1843" w:type="dxa"/>
+            <w:tcBorders>
+              <w:top w:val="single" w:sz="4" w:space="0" w:color="auto"/>
+              <w:left w:val="single" w:sz="4" w:space="0" w:color="auto"/>
+              <w:bottom w:val="single" w:sz="4" w:space="0" w:color="auto"/>
+              <w:right w:val="single" w:sz="4" w:space="0" w:color="auto"/>
+            </w:tcBorders>
+          </w:tcPr>
+          <w:p>
+            <w:pPr>
+              <w:spacing w:line="240" w:lineRule="auto"/>
+            </w:pPr>
+            <w:r>
+              <w:t xml:space="preserve">owner: </w:t>
+            </w:r>
+            <w:hyperlink r:id="rId10" w:history="1">
+              <w:r>
+                <w:rPr>
+                  <w:rStyle w:val="Hyperlink"/>
+                </w:rPr>
+                <w:t>marcus@abc.com</w:t>
+              </w:r>
+            </w:hyperlink>
+          </w:p>
+          <w:p>
+            <w:pPr>
+              <w:spacing w:line="240" w:lineRule="auto"/>
+            </w:pPr>
+            <w:r>
+              <w:t xml:space="preserve">Name: </w:t>
+            </w:r>
+            <w:proofErr w:type="gramStart"/>
+            <w:r>
+              <w:t>“ ”</w:t>
+            </w:r>
+            <w:proofErr w:type="gramEnd"/>
+          </w:p>
+          <w:p>
+            <w:pPr>
+              <w:spacing w:line="240" w:lineRule="auto"/>
+            </w:pPr>
+          </w:p>
+        </w:tc>
+        <w:tc>
+          <w:tcPr>
+            <w:tcW w:w="1843" w:type="dxa"/>
+            <w:tcBorders>
+              <w:top w:val="single" w:sz="4" w:space="0" w:color="auto"/>
+              <w:left w:val="single" w:sz="4" w:space="0" w:color="auto"/>
+              <w:bottom w:val="single" w:sz="4" w:space="0" w:color="auto"/>
+              <w:right w:val="single" w:sz="4" w:space="0" w:color="auto"/>
+            </w:tcBorders>
+          </w:tcPr>
+          <w:p>
+            <w:pPr>
+              <w:spacing w:line="240" w:lineRule="auto"/>
+            </w:pPr>
+            <w:r>
+              <w:t>Item not created</w:t>
+            </w:r>
+          </w:p>
+        </w:tc>
+        <w:tc>
+          <w:tcPr>
+            <w:tcW w:w="991" w:type="dxa"/>
+            <w:tcBorders>
+              <w:top w:val="single" w:sz="4" w:space="0" w:color="auto"/>
+              <w:left w:val="single" w:sz="4" w:space="0" w:color="auto"/>
+              <w:bottom w:val="single" w:sz="4" w:space="0" w:color="auto"/>
+              <w:right w:val="single" w:sz="4" w:space="0" w:color="auto"/>
+            </w:tcBorders>
+          </w:tcPr>
+          <w:p>
+            <w:pPr>
+              <w:spacing w:line="240" w:lineRule="auto"/>
+            </w:pPr>
+            <w:r>
+              <w:t xml:space="preserve">Passed </w:t>
+            </w:r>
+          </w:p>
+        </w:tc>
+        <w:tc>
+          <w:tcPr>
+            <w:tcW w:w="1367" w:type="dxa"/>
+            <w:tcBorders>
+              <w:top w:val="single" w:sz="4" w:space="0" w:color="auto"/>
+              <w:left w:val="single" w:sz="4" w:space="0" w:color="auto"/>
+              <w:bottom w:val="single" w:sz="4" w:space="0" w:color="auto"/>
+              <w:right w:val="single" w:sz="4" w:space="0" w:color="auto"/>
+            </w:tcBorders>
+          </w:tcPr>
+          <w:p>
+            <w:pPr>
+              <w:spacing w:line="240" w:lineRule="auto"/>
+            </w:pPr>
+          </w:p>
+        </w:tc>
+      </w:tr>
+      <w:tr>
+        <w:tc>
+          <w:tcPr>
+            <w:tcW w:w="988" w:type="dxa"/>
+            <w:tcBorders>
+              <w:top w:val="single" w:sz="4" w:space="0" w:color="auto"/>
+              <w:left w:val="single" w:sz="4" w:space="0" w:color="auto"/>
+              <w:bottom w:val="single" w:sz="4" w:space="0" w:color="auto"/>
+              <w:right w:val="single" w:sz="4" w:space="0" w:color="auto"/>
+            </w:tcBorders>
+          </w:tcPr>
+          <w:p>
+            <w:pPr>
+              <w:spacing w:line="240" w:lineRule="auto"/>
+            </w:pPr>
+            <w:r>
+              <w:t>4.1.4</w:t>
+            </w:r>
+          </w:p>
+        </w:tc>
+        <w:tc>
+          <w:tcPr>
+            <w:tcW w:w="1984" w:type="dxa"/>
+            <w:tcBorders>
+              <w:top w:val="single" w:sz="4" w:space="0" w:color="auto"/>
+              <w:left w:val="single" w:sz="4" w:space="0" w:color="auto"/>
+              <w:bottom w:val="single" w:sz="4" w:space="0" w:color="auto"/>
+              <w:right w:val="single" w:sz="4" w:space="0" w:color="auto"/>
+            </w:tcBorders>
+          </w:tcPr>
+          <w:p>
+            <w:pPr>
+              <w:spacing w:line="240" w:lineRule="auto"/>
+            </w:pPr>
+            <w:r>
+              <w:t xml:space="preserve">To test if to do item created has timestamp auto added by system </w:t>
+            </w:r>
+          </w:p>
+        </w:tc>
+        <w:tc>
+          <w:tcPr>
+            <w:tcW w:w="1843" w:type="dxa"/>
+            <w:tcBorders>
+              <w:top w:val="single" w:sz="4" w:space="0" w:color="auto"/>
+              <w:left w:val="single" w:sz="4" w:space="0" w:color="auto"/>
+              <w:bottom w:val="single" w:sz="4" w:space="0" w:color="auto"/>
+              <w:right w:val="single" w:sz="4" w:space="0" w:color="auto"/>
+            </w:tcBorders>
+          </w:tcPr>
+          <w:p>
+            <w:pPr>
+              <w:spacing w:line="240" w:lineRule="auto"/>
+            </w:pPr>
+            <w:r>
+              <w:t xml:space="preserve">owner: </w:t>
+            </w:r>
+            <w:hyperlink r:id="rId11" w:history="1">
+              <w:r>
+                <w:rPr>
+                  <w:rStyle w:val="Hyperlink"/>
+                </w:rPr>
+                <w:t>marcus@abc.com</w:t>
+              </w:r>
+            </w:hyperlink>
+          </w:p>
+          <w:p>
+            <w:pPr>
+              <w:spacing w:line="240" w:lineRule="auto"/>
+            </w:pPr>
+            <w:r>
+              <w:t xml:space="preserve">Name: </w:t>
+            </w:r>
+            <w:proofErr w:type="spellStart"/>
+            <w:r>
+              <w:t>to_do_test</w:t>
+            </w:r>
+            <w:proofErr w:type="spellEnd"/>
+          </w:p>
+          <w:p>
+            <w:pPr>
+              <w:spacing w:line="240" w:lineRule="auto"/>
+            </w:pPr>
+          </w:p>
+        </w:tc>
+        <w:tc>
+          <w:tcPr>
+            <w:tcW w:w="1843" w:type="dxa"/>
+            <w:tcBorders>
+              <w:top w:val="single" w:sz="4" w:space="0" w:color="auto"/>
+              <w:left w:val="single" w:sz="4" w:space="0" w:color="auto"/>
+              <w:bottom w:val="single" w:sz="4" w:space="0" w:color="auto"/>
+              <w:right w:val="single" w:sz="4" w:space="0" w:color="auto"/>
+            </w:tcBorders>
+          </w:tcPr>
+          <w:p>
+            <w:pPr>
+              <w:spacing w:line="240" w:lineRule="auto"/>
+            </w:pPr>
+            <w:r>
+              <w:t xml:space="preserve">owner: </w:t>
+            </w:r>
+            <w:hyperlink r:id="rId12" w:history="1">
+              <w:r>
+                <w:rPr>
+                  <w:rStyle w:val="Hyperlink"/>
+                </w:rPr>
+                <w:t>marcus@abc.com</w:t>
+              </w:r>
+            </w:hyperlink>
+          </w:p>
+          <w:p>
+            <w:pPr>
+              <w:spacing w:line="240" w:lineRule="auto"/>
+            </w:pPr>
+            <w:r>
+              <w:t xml:space="preserve">Name: </w:t>
+            </w:r>
+            <w:proofErr w:type="spellStart"/>
+            <w:r>
+              <w:t>to_do_test</w:t>
+            </w:r>
+            <w:proofErr w:type="spellEnd"/>
+          </w:p>
+          <w:p>
+            <w:pPr>
+              <w:spacing w:line="240" w:lineRule="auto"/>
+            </w:pPr>
+            <w:proofErr w:type="spellStart"/>
+            <w:r>
+              <w:t>Timecreated</w:t>
+            </w:r>
+            <w:proofErr w:type="spellEnd"/>
+            <w:r>
+              <w:t>: date time</w:t>
+            </w:r>
+          </w:p>
+        </w:tc>
+        <w:tc>
+          <w:tcPr>
+            <w:tcW w:w="991" w:type="dxa"/>
+            <w:tcBorders>
+              <w:top w:val="single" w:sz="4" w:space="0" w:color="auto"/>
+              <w:left w:val="single" w:sz="4" w:space="0" w:color="auto"/>
+              <w:bottom w:val="single" w:sz="4" w:space="0" w:color="auto"/>
+              <w:right w:val="single" w:sz="4" w:space="0" w:color="auto"/>
+            </w:tcBorders>
+          </w:tcPr>
+          <w:p>
+            <w:pPr>
+              <w:spacing w:line="240" w:lineRule="auto"/>
+            </w:pPr>
+            <w:r>
+              <w:t xml:space="preserve">Passed </w:t>
+            </w:r>
+          </w:p>
+        </w:tc>
+        <w:tc>
+          <w:tcPr>
+            <w:tcW w:w="1367" w:type="dxa"/>
+            <w:tcBorders>
+              <w:top w:val="single" w:sz="4" w:space="0" w:color="auto"/>
+              <w:left w:val="single" w:sz="4" w:space="0" w:color="auto"/>
+              <w:bottom w:val="single" w:sz="4" w:space="0" w:color="auto"/>
+              <w:right w:val="single" w:sz="4" w:space="0" w:color="auto"/>
+            </w:tcBorders>
+          </w:tcPr>
+          <w:p>
+            <w:pPr>
+              <w:spacing w:line="240" w:lineRule="auto"/>
+            </w:pPr>
+          </w:p>
+        </w:tc>
+      </w:tr>
+    </w:tbl>
+    <w:p/>
+    <w:p>
+      <w:r>
+        <w:rPr>
+          <w:noProof/>
+        </w:rPr>
+        <w:drawing>
+          <wp:anchor distT="0" distB="0" distL="114300" distR="114300" simplePos="0" relativeHeight="251661312" behindDoc="0" locked="0" layoutInCell="1" allowOverlap="1" wp14:anchorId="2EC8306A" wp14:editId="41997221">
+            <wp:simplePos x="0" y="0"/>
+            <wp:positionH relativeFrom="column">
+              <wp:posOffset>-38100</wp:posOffset>
+            </wp:positionH>
+            <wp:positionV relativeFrom="paragraph">
+              <wp:posOffset>296454</wp:posOffset>
+            </wp:positionV>
+            <wp:extent cx="5731510" cy="1934210"/>
+            <wp:effectExtent l="0" t="0" r="2540" b="8890"/>
+            <wp:wrapTight wrapText="bothSides">
+              <wp:wrapPolygon edited="0">
+                <wp:start x="0" y="0"/>
+                <wp:lineTo x="0" y="21487"/>
+                <wp:lineTo x="21538" y="21487"/>
+                <wp:lineTo x="21538" y="0"/>
+                <wp:lineTo x="0" y="0"/>
+              </wp:wrapPolygon>
+            </wp:wrapTight>
+            <wp:docPr id="2" name="Picture 2"/>
+            <wp:cNvGraphicFramePr>
+              <a:graphicFrameLocks xmlns:a="http://schemas.openxmlformats.org/drawingml/2006/main" noChangeAspect="1"/>
+            </wp:cNvGraphicFramePr>
+            <a:graphic xmlns:a="http://schemas.openxmlformats.org/drawingml/2006/main">
+              <a:graphicData uri="http://schemas.openxmlformats.org/drawingml/2006/picture">
+                <pic:pic xmlns:pic="http://schemas.openxmlformats.org/drawingml/2006/picture">
+                  <pic:nvPicPr>
+                    <pic:cNvPr id="1" name=""/>
+                    <pic:cNvPicPr/>
+                  </pic:nvPicPr>
+                  <pic:blipFill>
+                    <a:blip r:embed="rId13"/>
+                    <a:stretch>
+                      <a:fillRect/>
+                    </a:stretch>
+                  </pic:blipFill>
+                  <pic:spPr>
+                    <a:xfrm>
+                      <a:off x="0" y="0"/>
+                      <a:ext cx="5731510" cy="1934210"/>
+                    </a:xfrm>
+                    <a:prstGeom prst="rect">
+                      <a:avLst/>
+                    </a:prstGeom>
+                  </pic:spPr>
+                </pic:pic>
+              </a:graphicData>
+            </a:graphic>
+          </wp:anchor>
+        </w:drawing>
+      </w:r>
+      <w:r>
+        <w:t>After coding sprint 2:</w:t>
       </w:r>
     </w:p>
     <w:sectPr>

</xml_diff>